<commit_message>
Gestion de projet - modif matrice_des_objectifs.png
</commit_message>
<xml_diff>
--- a/doc/livrable_1/rapport/templates/Matrice_des_objectifs.docx
+++ b/doc/livrable_1/rapport/templates/Matrice_des_objectifs.docx
@@ -288,7 +288,35 @@
                 <w:sz w:val="20"/>
                 <w:szCs w:val="20"/>
               </w:rPr>
-              <w:t>Recherche sur la démocratie participative et ses possibilités</w:t>
+              <w:t xml:space="preserve">Recherche sur </w:t>
+            </w:r>
+            <w:r>
+              <w:rPr>
+                <w:sz w:val="20"/>
+                <w:szCs w:val="20"/>
+              </w:rPr>
+              <w:t>les jardins partagés et les circuits-courts</w:t>
+            </w:r>
+            <w:r>
+              <w:rPr>
+                <w:sz w:val="20"/>
+                <w:szCs w:val="20"/>
+              </w:rPr>
+              <w:t xml:space="preserve"> </w:t>
+            </w:r>
+            <w:r>
+              <w:rPr>
+                <w:sz w:val="20"/>
+                <w:szCs w:val="20"/>
+              </w:rPr>
+              <w:t>ainsi que</w:t>
+            </w:r>
+            <w:r>
+              <w:rPr>
+                <w:sz w:val="20"/>
+                <w:szCs w:val="20"/>
+              </w:rPr>
+              <w:t xml:space="preserve"> ses possibilités</w:t>
             </w:r>
           </w:p>
         </w:tc>
@@ -396,7 +424,14 @@
                 <w:sz w:val="20"/>
                 <w:szCs w:val="20"/>
               </w:rPr>
-              <w:t>Étude des applications de démocratie participative</w:t>
+              <w:t xml:space="preserve">Étude des applications de </w:t>
+            </w:r>
+            <w:r>
+              <w:rPr>
+                <w:sz w:val="20"/>
+                <w:szCs w:val="20"/>
+              </w:rPr>
+              <w:t>jardins partagés</w:t>
             </w:r>
           </w:p>
         </w:tc>
@@ -536,14 +571,7 @@
                 <w:sz w:val="20"/>
                 <w:szCs w:val="20"/>
               </w:rPr>
-              <w:t xml:space="preserve">Avoir acquis intégralement toutes les notions utilisées durant le projet </w:t>
-            </w:r>
-            <w:r>
-              <w:rPr>
-                <w:sz w:val="20"/>
-                <w:szCs w:val="20"/>
-              </w:rPr>
-              <w:t>pour l’ensemble du groupe</w:t>
+              <w:t>Avoir acquis intégralement toutes les notions utilisées durant le projet pour l’ensemble du groupe</w:t>
             </w:r>
           </w:p>
         </w:tc>

</xml_diff>